<commit_message>
feat: creación código página inicio
Creación home page.
Se agrega la carpeta "Código fuente" con html, css e imagenes de la página.
</commit_message>
<xml_diff>
--- a/analisis_de_requerimientos.docx
+++ b/analisis_de_requerimientos.docx
@@ -725,6 +725,18 @@
         <w:t>NF4: Autenticación para la gestión de propiedades de forma segura. Detalles: debe haber una autenticación con inicio de sesión para los empleados de la inmobiliaria, quien con seguridad deben poder gestionar el sistema.</w:t>
       </w:r>
     </w:p>
+    <w:p>
+      <w:pPr>
+        <w:pStyle w:val="Prrafodelista"/>
+        <w:numPr>
+          <w:ilvl w:val="0"/>
+          <w:numId w:val="1"/>
+        </w:numPr>
+      </w:pPr>
+      <w:r>
+        <w:t>NF5: Gestión de datos. Detalles: el sistema debe contar con una base de datos relacional para almacenar, consultar y modificar las propiedades, usuarios, turnos, empleados, etc.</w:t>
+      </w:r>
+    </w:p>
     <w:p/>
     <w:p>
       <w:pPr>
@@ -779,10 +791,7 @@
     </w:p>
     <w:p>
       <w:r>
-        <w:t xml:space="preserve">Milestone 1: </w:t>
-      </w:r>
-      <w:r>
-        <w:t>secciones relac</w:t>
+        <w:t>Milestone 1: secciones relac</w:t>
       </w:r>
       <w:r>
         <w:t>ionadas a la gestión y visión de propiedades.</w:t>
@@ -842,10 +851,7 @@
     <w:p/>
     <w:p>
       <w:r>
-        <w:t xml:space="preserve">Milestone 2: </w:t>
-      </w:r>
-      <w:r>
-        <w:t>Secciones rel</w:t>
+        <w:t>Milestone 2: Secciones rel</w:t>
       </w:r>
       <w:r>
         <w:t>acionadas a</w:t>
@@ -911,10 +917,7 @@
     <w:p/>
     <w:p>
       <w:r>
-        <w:t>Mileston</w:t>
-      </w:r>
-      <w:r>
-        <w:t xml:space="preserve">e 3: Secciones relacionadas a la gerencia de la inmobiliaria: </w:t>
+        <w:t xml:space="preserve">Milestone 3: Secciones relacionadas a la gerencia de la inmobiliaria: </w:t>
       </w:r>
     </w:p>
     <w:p>
@@ -972,72 +975,72 @@
       </w:r>
       <w:r>
         <w:t xml:space="preserve"> Enfoque en r</w:t>
+      </w:r>
+      <w:r>
+        <w:t>equerimientos no funcionales</w:t>
+      </w:r>
+    </w:p>
+    <w:p>
+      <w:pPr>
+        <w:pStyle w:val="Prrafodelista"/>
+        <w:numPr>
+          <w:ilvl w:val="0"/>
+          <w:numId w:val="2"/>
+        </w:numPr>
+      </w:pPr>
+      <w:r>
+        <w:t>NF1: Accesibilidad las 24 horas.</w:t>
+      </w:r>
+    </w:p>
+    <w:p>
+      <w:pPr>
+        <w:pStyle w:val="Prrafodelista"/>
+        <w:numPr>
+          <w:ilvl w:val="0"/>
+          <w:numId w:val="2"/>
+        </w:numPr>
+      </w:pPr>
+      <w:r>
+        <w:t>NF2: Carga en menos de 3 segundos.</w:t>
+      </w:r>
+    </w:p>
+    <w:p>
+      <w:pPr>
+        <w:pStyle w:val="Prrafodelista"/>
+        <w:numPr>
+          <w:ilvl w:val="0"/>
+          <w:numId w:val="2"/>
+        </w:numPr>
+      </w:pPr>
+      <w:r>
+        <w:t xml:space="preserve">NF3: Funcionalidad tanto en computadora como en teléfonos móviles. </w:t>
+      </w:r>
+    </w:p>
+    <w:p>
+      <w:pPr>
+        <w:pStyle w:val="Prrafodelista"/>
+        <w:numPr>
+          <w:ilvl w:val="0"/>
+          <w:numId w:val="2"/>
+        </w:numPr>
+      </w:pPr>
+      <w:r>
+        <w:t>NF4: Autenticación para la gestión de propiedades de forma segura.</w:t>
+      </w:r>
+    </w:p>
+    <w:p>
+      <w:pPr>
+        <w:pStyle w:val="Prrafodelista"/>
+        <w:numPr>
+          <w:ilvl w:val="0"/>
+          <w:numId w:val="2"/>
+        </w:numPr>
+      </w:pPr>
+      <w:r>
+        <w:t>NF5: Gestión de datos.</w:t>
       </w:r>
       <w:bookmarkStart w:id="4" w:name="_GoBack"/>
       <w:bookmarkEnd w:id="4"/>
-      <w:r>
-        <w:t>equerimientos no funcionales</w:t>
-      </w:r>
-    </w:p>
-    <w:p>
-      <w:pPr>
-        <w:pStyle w:val="Prrafodelista"/>
-        <w:numPr>
-          <w:ilvl w:val="0"/>
-          <w:numId w:val="2"/>
-        </w:numPr>
-      </w:pPr>
-      <w:r>
-        <w:t>NF1: Accesibilidad las 24 horas</w:t>
-      </w:r>
-      <w:r>
-        <w:t>.</w:t>
-      </w:r>
-    </w:p>
-    <w:p>
-      <w:pPr>
-        <w:pStyle w:val="Prrafodelista"/>
-        <w:numPr>
-          <w:ilvl w:val="0"/>
-          <w:numId w:val="2"/>
-        </w:numPr>
-      </w:pPr>
-      <w:r>
-        <w:t>NF2</w:t>
-      </w:r>
-      <w:r>
-        <w:t>: Carga en menos de 3 segundos.</w:t>
-      </w:r>
-    </w:p>
-    <w:p>
-      <w:pPr>
-        <w:pStyle w:val="Prrafodelista"/>
-        <w:numPr>
-          <w:ilvl w:val="0"/>
-          <w:numId w:val="2"/>
-        </w:numPr>
-      </w:pPr>
-      <w:r>
-        <w:t>NF3: Funcionalidad tanto en computadora como en teléfo</w:t>
-      </w:r>
-      <w:r>
-        <w:t>nos móviles.</w:t>
-      </w:r>
-      <w:r>
-        <w:t xml:space="preserve"> </w:t>
-      </w:r>
-    </w:p>
-    <w:p>
-      <w:pPr>
-        <w:pStyle w:val="Prrafodelista"/>
-        <w:numPr>
-          <w:ilvl w:val="0"/>
-          <w:numId w:val="2"/>
-        </w:numPr>
-      </w:pPr>
-      <w:r>
-        <w:t>NF4: Autenticación para la gestión de propiedades de forma segura.</w:t>
-      </w:r>
     </w:p>
     <w:p>
       <w:pPr>

</xml_diff>

<commit_message>
docs: actualización de metodología
Modificados todos los documentos, creado tablero de Kanban nuevo (para que se note la diferencia del anterior con el nuevo).
</commit_message>
<xml_diff>
--- a/analisis_de_requerimientos.docx
+++ b/analisis_de_requerimientos.docx
@@ -1039,8 +1039,6 @@
       <w:r>
         <w:t>NF5: Gestión de datos.</w:t>
       </w:r>
-      <w:bookmarkStart w:id="4" w:name="_GoBack"/>
-      <w:bookmarkEnd w:id="4"/>
     </w:p>
     <w:p>
       <w:pPr>
@@ -1062,8 +1060,8 @@
           <w:szCs w:val="40"/>
         </w:rPr>
       </w:pPr>
-      <w:bookmarkStart w:id="5" w:name="_Toc201143274"/>
-      <w:bookmarkStart w:id="6" w:name="_Toc201155554"/>
+      <w:bookmarkStart w:id="4" w:name="_Toc201143274"/>
+      <w:bookmarkStart w:id="5" w:name="_Toc201155554"/>
       <w:r>
         <w:rPr>
           <w:sz w:val="40"/>
@@ -1072,8 +1070,8 @@
         <w:lastRenderedPageBreak/>
         <w:t>Tablero de seguimiento</w:t>
       </w:r>
+      <w:bookmarkEnd w:id="4"/>
       <w:bookmarkEnd w:id="5"/>
-      <w:bookmarkEnd w:id="6"/>
     </w:p>
     <w:p>
       <w:r>
@@ -1167,25 +1165,67 @@
       </w:r>
     </w:p>
     <w:p>
-      <w:r>
+      <w:pPr>
+        <w:rPr>
+          <w:strike/>
+        </w:rPr>
+      </w:pPr>
+      <w:r>
+        <w:rPr>
+          <w:strike/>
+        </w:rPr>
         <w:t xml:space="preserve">El link del tablero de </w:t>
       </w:r>
       <w:proofErr w:type="spellStart"/>
       <w:r>
+        <w:rPr>
+          <w:strike/>
+        </w:rPr>
         <w:t>Trello</w:t>
       </w:r>
       <w:proofErr w:type="spellEnd"/>
       <w:r>
+        <w:rPr>
+          <w:strike/>
+        </w:rPr>
         <w:t xml:space="preserve"> es el siguiente: </w:t>
       </w:r>
     </w:p>
     <w:p>
+      <w:pPr>
+        <w:rPr>
+          <w:strike/>
+        </w:rPr>
+      </w:pPr>
       <w:hyperlink r:id="rId5" w:history="1">
         <w:r>
           <w:rPr>
             <w:rStyle w:val="Hipervnculo"/>
+            <w:strike/>
           </w:rPr>
           <w:t>https://trello.com/invite/b/68520d2fd4a59d05e0d72704/ATTId78a0ba6eb23bb95edee83a4c718b80317404008/parcial-2-ap-acn5av-telesca-mariano</w:t>
+        </w:r>
+      </w:hyperlink>
+    </w:p>
+    <w:p/>
+    <w:p>
+      <w:r>
+        <w:t xml:space="preserve">Nuevo tablero de seguimiento modificado según “Change Request 001: Cambio de </w:t>
+      </w:r>
+      <w:bookmarkStart w:id="6" w:name="_GoBack"/>
+      <w:bookmarkEnd w:id="6"/>
+      <w:r>
+        <w:t>Metodología” el 19/06/2025</w:t>
+      </w:r>
+      <w:r>
+        <w:br/>
+      </w:r>
+      <w:hyperlink r:id="rId6" w:history="1">
+        <w:r>
+          <w:rPr>
+            <w:rStyle w:val="Hipervnculo"/>
+          </w:rPr>
+          <w:t>https://trello.com/invite/b/68531a7724f6de446903edb3/ATTI559f011683fbdcbaeb371d939cdd6eef44670DE6/parcial-2-ap-acn5av-telesca-mariano2-cambio-modalidad</w:t>
         </w:r>
       </w:hyperlink>
     </w:p>

</xml_diff>